<commit_message>
Updated thesis and prototype examples
</commit_message>
<xml_diff>
--- a/docs/Research/Graph prototype examples.docx
+++ b/docs/Research/Graph prototype examples.docx
@@ -139,6 +139,9 @@
     </w:p>
     <w:p>
       <w:r>
+        <w:rPr>
+          <w:noProof/>
+        </w:rPr>
         <w:lastRenderedPageBreak/>
         <w:drawing>
           <wp:inline distT="0" distB="0" distL="0" distR="0" wp14:anchorId="5C0A0B0D" wp14:editId="6A365DF7">
@@ -185,6 +188,9 @@
     </w:p>
     <w:p>
       <w:r>
+        <w:rPr>
+          <w:noProof/>
+        </w:rPr>
         <w:lastRenderedPageBreak/>
         <w:drawing>
           <wp:inline distT="0" distB="0" distL="0" distR="0" wp14:anchorId="014F95D9" wp14:editId="34E4AA0B">
@@ -258,6 +264,8 @@
       <w:pPr>
         <w:rPr>
           <w:rFonts w:ascii="Times New Roman" w:eastAsia="Times New Roman" w:hAnsi="Times New Roman" w:cs="Times New Roman"/>
+          <w:color w:val="0000FF"/>
+          <w:u w:val="single"/>
         </w:rPr>
       </w:pPr>
       <w:r>
@@ -274,17 +282,344 @@
         </w:r>
       </w:hyperlink>
     </w:p>
-    <w:p/>
+    <w:p>
+      <w:pPr>
+        <w:rPr>
+          <w:rFonts w:ascii="Times New Roman" w:eastAsia="Times New Roman" w:hAnsi="Times New Roman" w:cs="Times New Roman"/>
+          <w:color w:val="0000FF"/>
+          <w:u w:val="single"/>
+        </w:rPr>
+      </w:pPr>
+    </w:p>
+    <w:p>
+      <w:pPr>
+        <w:rPr>
+          <w:rFonts w:ascii="Times New Roman" w:eastAsia="Times New Roman" w:hAnsi="Times New Roman" w:cs="Times New Roman"/>
+          <w:color w:val="000000" w:themeColor="text1"/>
+        </w:rPr>
+      </w:pPr>
+      <w:r>
+        <w:rPr>
+          <w:rFonts w:ascii="Times New Roman" w:eastAsia="Times New Roman" w:hAnsi="Times New Roman" w:cs="Times New Roman"/>
+          <w:b/>
+          <w:bCs/>
+          <w:color w:val="000000" w:themeColor="text1"/>
+        </w:rPr>
+        <w:t>Pros</w:t>
+      </w:r>
+      <w:r>
+        <w:rPr>
+          <w:rFonts w:ascii="Times New Roman" w:eastAsia="Times New Roman" w:hAnsi="Times New Roman" w:cs="Times New Roman"/>
+          <w:color w:val="000000" w:themeColor="text1"/>
+        </w:rPr>
+        <w:t>: A standard method for visualising DAGs</w:t>
+      </w:r>
+    </w:p>
+    <w:p>
+      <w:pPr>
+        <w:rPr>
+          <w:rFonts w:ascii="Times New Roman" w:eastAsia="Times New Roman" w:hAnsi="Times New Roman" w:cs="Times New Roman"/>
+          <w:color w:val="000000" w:themeColor="text1"/>
+        </w:rPr>
+      </w:pPr>
+      <w:r>
+        <w:rPr>
+          <w:rFonts w:ascii="Times New Roman" w:eastAsia="Times New Roman" w:hAnsi="Times New Roman" w:cs="Times New Roman"/>
+          <w:b/>
+          <w:bCs/>
+          <w:color w:val="000000" w:themeColor="text1"/>
+        </w:rPr>
+        <w:t>Cons</w:t>
+      </w:r>
+      <w:r>
+        <w:rPr>
+          <w:rFonts w:ascii="Times New Roman" w:eastAsia="Times New Roman" w:hAnsi="Times New Roman" w:cs="Times New Roman"/>
+          <w:color w:val="000000" w:themeColor="text1"/>
+        </w:rPr>
+        <w:t>: Parents, children, siblings and spouses are indistinguishable</w:t>
+      </w:r>
+    </w:p>
+    <w:p>
+      <w:pPr>
+        <w:rPr>
+          <w:rFonts w:ascii="Times New Roman" w:eastAsia="Times New Roman" w:hAnsi="Times New Roman" w:cs="Times New Roman"/>
+          <w:color w:val="0000FF"/>
+          <w:u w:val="single"/>
+        </w:rPr>
+      </w:pPr>
+    </w:p>
     <w:p>
       <w:pPr>
         <w:pStyle w:val="Heading1"/>
       </w:pPr>
-    </w:p>
+      <w:r>
+        <w:t>Collapsible force-directed graph layouts</w:t>
+      </w:r>
+    </w:p>
+    <w:p>
+      <w:r>
+        <w:t>Each of the nodes collapse, and is a specifically hierarchical graph structure</w:t>
+      </w:r>
+    </w:p>
+    <w:p/>
+    <w:p>
+      <w:r>
+        <w:rPr>
+          <w:b/>
+          <w:bCs/>
+        </w:rPr>
+        <w:t xml:space="preserve">Pros: </w:t>
+      </w:r>
+    </w:p>
+    <w:p>
+      <w:pPr>
+        <w:pStyle w:val="ListParagraph"/>
+        <w:numPr>
+          <w:ilvl w:val="0"/>
+          <w:numId w:val="3"/>
+        </w:numPr>
+      </w:pPr>
+      <w:r>
+        <w:t xml:space="preserve">Useful if have </w:t>
+      </w:r>
+      <w:proofErr w:type="gramStart"/>
+      <w:r>
+        <w:t>multiple-generations</w:t>
+      </w:r>
+      <w:proofErr w:type="gramEnd"/>
+      <w:r>
+        <w:t>, as would make the graph visualisation more impactful, and there would be more data to collapse</w:t>
+      </w:r>
+    </w:p>
+    <w:p>
+      <w:pPr>
+        <w:pStyle w:val="ListParagraph"/>
+        <w:numPr>
+          <w:ilvl w:val="0"/>
+          <w:numId w:val="3"/>
+        </w:numPr>
+      </w:pPr>
+      <w:r>
+        <w:t>Collapsibility means ease of access to needed data, not overwhelming</w:t>
+      </w:r>
+    </w:p>
+    <w:p/>
+    <w:p>
+      <w:pPr>
+        <w:rPr>
+          <w:b/>
+          <w:bCs/>
+        </w:rPr>
+      </w:pPr>
+      <w:r>
+        <w:rPr>
+          <w:b/>
+          <w:bCs/>
+        </w:rPr>
+        <w:t>Cons:</w:t>
+      </w:r>
+    </w:p>
+    <w:p>
+      <w:pPr>
+        <w:pStyle w:val="ListParagraph"/>
+        <w:numPr>
+          <w:ilvl w:val="0"/>
+          <w:numId w:val="3"/>
+        </w:numPr>
+      </w:pPr>
+      <w:r>
+        <w:t>Data structure doesn’t al</w:t>
+      </w:r>
+      <w:r>
+        <w:t>l</w:t>
+      </w:r>
+      <w:r>
+        <w:t xml:space="preserve">ow </w:t>
+      </w:r>
+      <w:r>
+        <w:t>showing relationships between parents. Only single parent -&gt; list of children</w:t>
+      </w:r>
+    </w:p>
+    <w:p>
+      <w:pPr>
+        <w:pStyle w:val="ListParagraph"/>
+        <w:numPr>
+          <w:ilvl w:val="0"/>
+          <w:numId w:val="3"/>
+        </w:numPr>
+      </w:pPr>
+      <w:r>
+        <w:t>Doesn’t allow for sibling connections</w:t>
+      </w:r>
+    </w:p>
+    <w:p>
+      <w:pPr>
+        <w:pStyle w:val="ListParagraph"/>
+        <w:numPr>
+          <w:ilvl w:val="0"/>
+          <w:numId w:val="3"/>
+        </w:numPr>
+      </w:pPr>
+      <w:r>
+        <w:t>Not as useful for small numbers of generations.</w:t>
+      </w:r>
+    </w:p>
+    <w:p>
+      <w:pPr>
+        <w:pStyle w:val="ListParagraph"/>
+        <w:numPr>
+          <w:ilvl w:val="0"/>
+          <w:numId w:val="3"/>
+        </w:numPr>
+      </w:pPr>
+      <w:r>
+        <w:t>Can’t do disputed relationships (have to enter the disputed parent twice)</w:t>
+      </w:r>
+    </w:p>
+    <w:p>
+      <w:pPr>
+        <w:pStyle w:val="ListParagraph"/>
+        <w:numPr>
+          <w:ilvl w:val="0"/>
+          <w:numId w:val="3"/>
+        </w:numPr>
+      </w:pPr>
+      <w:r>
+        <w:t>Even need to duplicate entire child list for each parent</w:t>
+      </w:r>
+    </w:p>
+    <w:p>
+      <w:pPr>
+        <w:pStyle w:val="ListParagraph"/>
+        <w:numPr>
+          <w:ilvl w:val="1"/>
+          <w:numId w:val="3"/>
+        </w:numPr>
+      </w:pPr>
+      <w:r>
+        <w:t xml:space="preserve">For example, had to remove “Zeus” relation and “other parent” relations in order for the graph to even render and not duplicate </w:t>
+      </w:r>
+      <w:r>
+        <w:t>nodes.</w:t>
+      </w:r>
+    </w:p>
+    <w:p>
+      <w:pPr>
+        <w:pStyle w:val="ListParagraph"/>
+        <w:numPr>
+          <w:ilvl w:val="0"/>
+          <w:numId w:val="3"/>
+        </w:numPr>
+      </w:pPr>
+      <w:r>
+        <w:t xml:space="preserve">In order to even show the other parent, had to put it inside the parent tag. But </w:t>
+      </w:r>
+      <w:proofErr w:type="gramStart"/>
+      <w:r>
+        <w:t>also</w:t>
+      </w:r>
+      <w:proofErr w:type="gramEnd"/>
+      <w:r>
+        <w:t xml:space="preserve"> </w:t>
+      </w:r>
+      <w:r>
+        <w:t xml:space="preserve">nodes </w:t>
+      </w:r>
+      <w:r>
+        <w:t>cannot be self-referential</w:t>
+      </w:r>
+      <w:r>
+        <w:t xml:space="preserve"> as it turns out.</w:t>
+      </w:r>
+    </w:p>
+    <w:p>
+      <w:pPr>
+        <w:pStyle w:val="ListParagraph"/>
+        <w:numPr>
+          <w:ilvl w:val="0"/>
+          <w:numId w:val="3"/>
+        </w:numPr>
+      </w:pPr>
+      <w:r>
+        <w:t>Would work for *either* ancestor *or* descendants list</w:t>
+      </w:r>
+    </w:p>
+    <w:p>
+      <w:pPr>
+        <w:pStyle w:val="ListParagraph"/>
+        <w:numPr>
+          <w:ilvl w:val="0"/>
+          <w:numId w:val="3"/>
+        </w:numPr>
+      </w:pPr>
+      <w:r>
+        <w:rPr>
+          <w:color w:val="FF0000"/>
+        </w:rPr>
+        <w:t>Turns out won’t work because it just duplicates the child</w:t>
+      </w:r>
+      <w:r>
+        <w:rPr>
+          <w:color w:val="FF0000"/>
+        </w:rPr>
+        <w:t xml:space="preserve"> for each other parent</w:t>
+      </w:r>
+    </w:p>
+    <w:p>
+      <w:pPr>
+        <w:pStyle w:val="ListParagraph"/>
+        <w:numPr>
+          <w:ilvl w:val="0"/>
+          <w:numId w:val="3"/>
+        </w:numPr>
+      </w:pPr>
+      <w:r>
+        <w:rPr>
+          <w:color w:val="FF0000"/>
+        </w:rPr>
+        <w:t>Can’t combine parents!!!</w:t>
+      </w:r>
+    </w:p>
+    <w:p/>
+    <w:p>
+      <w:r>
+        <w:t xml:space="preserve">In retrospect, doesn’t actually work because would </w:t>
+      </w:r>
+    </w:p>
+    <w:p/>
     <w:p>
       <w:pPr>
         <w:pStyle w:val="Heading1"/>
       </w:pPr>
       <w:r>
+        <w:t>Force-directed trees</w:t>
+      </w:r>
+    </w:p>
+    <w:p>
+      <w:hyperlink r:id="rId11" w:history="1">
+        <w:r>
+          <w:rPr>
+            <w:rStyle w:val="Hyperlink"/>
+          </w:rPr>
+          <w:t>https://observablehq.com/@d3/force-directed-tree</w:t>
+        </w:r>
+      </w:hyperlink>
+    </w:p>
+    <w:p>
+      <w:r>
+        <w:t>Same issues as above with collapsible force-directed graph layouts</w:t>
+      </w:r>
+    </w:p>
+    <w:p>
+      <w:pPr>
+        <w:pStyle w:val="Heading1"/>
+      </w:pPr>
+    </w:p>
+    <w:p>
+      <w:pPr>
+        <w:pStyle w:val="Heading1"/>
+      </w:pPr>
+      <w:r>
         <w:t>Radial tree</w:t>
       </w:r>
     </w:p>
@@ -297,9 +632,11 @@
       <w:pPr>
         <w:rPr>
           <w:rFonts w:ascii="Times New Roman" w:eastAsia="Times New Roman" w:hAnsi="Times New Roman" w:cs="Times New Roman"/>
-        </w:rPr>
-      </w:pPr>
-      <w:hyperlink r:id="rId11" w:history="1">
+          <w:color w:val="0000FF"/>
+          <w:u w:val="single"/>
+        </w:rPr>
+      </w:pPr>
+      <w:hyperlink r:id="rId12" w:history="1">
         <w:r>
           <w:rPr>
             <w:rFonts w:ascii="Times New Roman" w:eastAsia="Times New Roman" w:hAnsi="Times New Roman" w:cs="Times New Roman"/>
@@ -309,9 +646,191 @@
           <w:t>https://bl.ocks.org/mbostock/4339607</w:t>
         </w:r>
       </w:hyperlink>
+    </w:p>
+    <w:p>
+      <w:hyperlink r:id="rId13" w:history="1">
+        <w:r>
+          <w:rPr>
+            <w:rStyle w:val="Hyperlink"/>
+          </w:rPr>
+          <w:t>https://observablehq.com/@d3/radial-tidy-tree</w:t>
+        </w:r>
+      </w:hyperlink>
+    </w:p>
+    <w:p>
+      <w:pPr>
+        <w:rPr>
+          <w:rFonts w:ascii="Times New Roman" w:eastAsia="Times New Roman" w:hAnsi="Times New Roman" w:cs="Times New Roman"/>
+        </w:rPr>
+      </w:pPr>
+    </w:p>
+    <w:p>
+      <w:pPr>
+        <w:rPr>
+          <w:rFonts w:ascii="Times New Roman" w:eastAsia="Times New Roman" w:hAnsi="Times New Roman" w:cs="Times New Roman"/>
+          <w:b/>
+          <w:bCs/>
+        </w:rPr>
+      </w:pPr>
+      <w:r>
+        <w:rPr>
+          <w:rFonts w:ascii="Times New Roman" w:eastAsia="Times New Roman" w:hAnsi="Times New Roman" w:cs="Times New Roman"/>
+          <w:b/>
+          <w:bCs/>
+        </w:rPr>
+        <w:t>Pros:</w:t>
+      </w:r>
+    </w:p>
+    <w:p>
+      <w:pPr>
+        <w:pStyle w:val="ListParagraph"/>
+        <w:numPr>
+          <w:ilvl w:val="0"/>
+          <w:numId w:val="3"/>
+        </w:numPr>
+        <w:rPr>
+          <w:rFonts w:ascii="Times New Roman" w:eastAsia="Times New Roman" w:hAnsi="Times New Roman" w:cs="Times New Roman"/>
+        </w:rPr>
+      </w:pPr>
+      <w:r>
+        <w:rPr>
+          <w:rFonts w:ascii="Times New Roman" w:eastAsia="Times New Roman" w:hAnsi="Times New Roman" w:cs="Times New Roman"/>
+        </w:rPr>
+        <w:t>Quite intuitive</w:t>
+      </w:r>
+    </w:p>
+    <w:p>
+      <w:pPr>
+        <w:pStyle w:val="ListParagraph"/>
+        <w:numPr>
+          <w:ilvl w:val="0"/>
+          <w:numId w:val="3"/>
+        </w:numPr>
+        <w:rPr>
+          <w:rFonts w:ascii="Times New Roman" w:eastAsia="Times New Roman" w:hAnsi="Times New Roman" w:cs="Times New Roman"/>
+        </w:rPr>
+      </w:pPr>
+      <w:r>
+        <w:rPr>
+          <w:rFonts w:ascii="Times New Roman" w:eastAsia="Times New Roman" w:hAnsi="Times New Roman" w:cs="Times New Roman"/>
+        </w:rPr>
+        <w:t>Clear centre point, well-dispersed leaf nodes</w:t>
+      </w:r>
+    </w:p>
+    <w:p>
+      <w:pPr>
+        <w:pStyle w:val="ListParagraph"/>
+        <w:numPr>
+          <w:ilvl w:val="0"/>
+          <w:numId w:val="3"/>
+        </w:numPr>
+        <w:rPr>
+          <w:rFonts w:ascii="Times New Roman" w:eastAsia="Times New Roman" w:hAnsi="Times New Roman" w:cs="Times New Roman"/>
+        </w:rPr>
+      </w:pPr>
+      <w:r>
+        <w:rPr>
+          <w:rFonts w:ascii="Times New Roman" w:eastAsia="Times New Roman" w:hAnsi="Times New Roman" w:cs="Times New Roman"/>
+        </w:rPr>
+        <w:t>Good use of labels in leaves</w:t>
+      </w:r>
+    </w:p>
+    <w:p>
+      <w:pPr>
+        <w:rPr>
+          <w:rFonts w:ascii="Times New Roman" w:eastAsia="Times New Roman" w:hAnsi="Times New Roman" w:cs="Times New Roman"/>
+        </w:rPr>
+      </w:pPr>
+    </w:p>
+    <w:p>
+      <w:pPr>
+        <w:rPr>
+          <w:rFonts w:ascii="Times New Roman" w:eastAsia="Times New Roman" w:hAnsi="Times New Roman" w:cs="Times New Roman"/>
+          <w:b/>
+          <w:bCs/>
+        </w:rPr>
+      </w:pPr>
+      <w:r>
+        <w:rPr>
+          <w:rFonts w:ascii="Times New Roman" w:eastAsia="Times New Roman" w:hAnsi="Times New Roman" w:cs="Times New Roman"/>
+          <w:b/>
+          <w:bCs/>
+        </w:rPr>
+        <w:t>Cons:</w:t>
+      </w:r>
+    </w:p>
+    <w:p>
+      <w:pPr>
+        <w:pStyle w:val="ListParagraph"/>
+        <w:numPr>
+          <w:ilvl w:val="0"/>
+          <w:numId w:val="3"/>
+        </w:numPr>
+        <w:rPr>
+          <w:rFonts w:ascii="Times New Roman" w:eastAsia="Times New Roman" w:hAnsi="Times New Roman" w:cs="Times New Roman"/>
+        </w:rPr>
+      </w:pPr>
+      <w:r>
+        <w:rPr>
+          <w:rFonts w:ascii="Times New Roman" w:eastAsia="Times New Roman" w:hAnsi="Times New Roman" w:cs="Times New Roman"/>
+        </w:rPr>
+        <w:t>Can’t really do siblings.</w:t>
+      </w:r>
+    </w:p>
+    <w:p>
+      <w:pPr>
+        <w:pStyle w:val="ListParagraph"/>
+        <w:numPr>
+          <w:ilvl w:val="0"/>
+          <w:numId w:val="3"/>
+        </w:numPr>
+        <w:rPr>
+          <w:rFonts w:ascii="Times New Roman" w:eastAsia="Times New Roman" w:hAnsi="Times New Roman" w:cs="Times New Roman"/>
+        </w:rPr>
+      </w:pPr>
+      <w:r>
+        <w:t>Can’t distinguish between siblings, children and spouses.</w:t>
+      </w:r>
       <w:bookmarkStart w:id="0" w:name="_GoBack"/>
       <w:bookmarkEnd w:id="0"/>
     </w:p>
+    <w:p>
+      <w:pPr>
+        <w:pStyle w:val="ListParagraph"/>
+        <w:numPr>
+          <w:ilvl w:val="0"/>
+          <w:numId w:val="3"/>
+        </w:numPr>
+        <w:rPr>
+          <w:rFonts w:ascii="Times New Roman" w:eastAsia="Times New Roman" w:hAnsi="Times New Roman" w:cs="Times New Roman"/>
+        </w:rPr>
+      </w:pPr>
+      <w:r>
+        <w:rPr>
+          <w:rFonts w:ascii="Times New Roman" w:eastAsia="Times New Roman" w:hAnsi="Times New Roman" w:cs="Times New Roman"/>
+        </w:rPr>
+        <w:lastRenderedPageBreak/>
+        <w:t>Can only do ancestors OR descendants.</w:t>
+      </w:r>
+    </w:p>
+    <w:p>
+      <w:pPr>
+        <w:pStyle w:val="ListParagraph"/>
+        <w:numPr>
+          <w:ilvl w:val="0"/>
+          <w:numId w:val="3"/>
+        </w:numPr>
+        <w:rPr>
+          <w:rFonts w:ascii="Times New Roman" w:eastAsia="Times New Roman" w:hAnsi="Times New Roman" w:cs="Times New Roman"/>
+        </w:rPr>
+      </w:pPr>
+      <w:r>
+        <w:rPr>
+          <w:rFonts w:ascii="Times New Roman" w:eastAsia="Times New Roman" w:hAnsi="Times New Roman" w:cs="Times New Roman"/>
+        </w:rPr>
+        <w:t>Multigenerational but only in one direction (like Legacy 9)</w:t>
+      </w:r>
+    </w:p>
     <w:p/>
     <w:p>
       <w:pPr>
@@ -326,17 +845,22 @@
       <w:pPr>
         <w:pStyle w:val="Heading1"/>
       </w:pPr>
-      <w:r>
-        <w:t>Treemap layout</w:t>
-      </w:r>
-    </w:p>
-    <w:p>
-      <w:pPr>
-        <w:rPr>
-          <w:rFonts w:ascii="Times New Roman" w:eastAsia="Times New Roman" w:hAnsi="Times New Roman" w:cs="Times New Roman"/>
-        </w:rPr>
-      </w:pPr>
-      <w:hyperlink r:id="rId12" w:history="1">
+      <w:proofErr w:type="spellStart"/>
+      <w:r>
+        <w:t>Treemap</w:t>
+      </w:r>
+      <w:proofErr w:type="spellEnd"/>
+      <w:r>
+        <w:t xml:space="preserve"> layout</w:t>
+      </w:r>
+    </w:p>
+    <w:p>
+      <w:pPr>
+        <w:rPr>
+          <w:rFonts w:ascii="Times New Roman" w:eastAsia="Times New Roman" w:hAnsi="Times New Roman" w:cs="Times New Roman"/>
+        </w:rPr>
+      </w:pPr>
+      <w:hyperlink r:id="rId14" w:history="1">
         <w:r>
           <w:rPr>
             <w:rFonts w:ascii="Times New Roman" w:eastAsia="Times New Roman" w:hAnsi="Times New Roman" w:cs="Times New Roman"/>
@@ -366,8 +890,13 @@
         <w:t>+D3JS</w:t>
       </w:r>
       <w:r>
-        <w:t xml:space="preserve"> and Graphlib</w:t>
-      </w:r>
+        <w:t xml:space="preserve"> and </w:t>
+      </w:r>
+      <w:proofErr w:type="spellStart"/>
+      <w:r>
+        <w:t>Graphlib</w:t>
+      </w:r>
+      <w:proofErr w:type="spellEnd"/>
     </w:p>
     <w:p>
       <w:r>
@@ -395,7 +924,7 @@
                     <pic:cNvPicPr/>
                   </pic:nvPicPr>
                   <pic:blipFill>
-                    <a:blip r:embed="rId13"/>
+                    <a:blip r:embed="rId15"/>
                     <a:stretch>
                       <a:fillRect/>
                     </a:stretch>
@@ -455,7 +984,7 @@
                     <pic:cNvPicPr/>
                   </pic:nvPicPr>
                   <pic:blipFill>
-                    <a:blip r:embed="rId14"/>
+                    <a:blip r:embed="rId16"/>
                     <a:stretch>
                       <a:fillRect/>
                     </a:stretch>
@@ -529,7 +1058,7 @@
                     </pic:cNvPicPr>
                   </pic:nvPicPr>
                   <pic:blipFill>
-                    <a:blip r:embed="rId15">
+                    <a:blip r:embed="rId17">
                       <a:extLst>
                         <a:ext uri="{28A0092B-C50C-407E-A947-70E740481C1C}">
                           <a14:useLocalDpi xmlns:a14="http://schemas.microsoft.com/office/drawing/2010/main" val="0"/>
@@ -601,7 +1130,7 @@
                     <pic:cNvPicPr/>
                   </pic:nvPicPr>
                   <pic:blipFill>
-                    <a:blip r:embed="rId16"/>
+                    <a:blip r:embed="rId18"/>
                     <a:stretch>
                       <a:fillRect/>
                     </a:stretch>
@@ -638,138 +1167,6 @@
             <wp:extent cx="5727700" cy="1230630"/>
             <wp:effectExtent l="0" t="0" r="0" b="1270"/>
             <wp:docPr id="37" name="Picture 37" descr="A picture containing screenshot&#10;&#10;Description automatically generated"/>
-            <wp:cNvGraphicFramePr>
-              <a:graphicFrameLocks xmlns:a="http://schemas.openxmlformats.org/drawingml/2006/main" noChangeAspect="1"/>
-            </wp:cNvGraphicFramePr>
-            <a:graphic xmlns:a="http://schemas.openxmlformats.org/drawingml/2006/main">
-              <a:graphicData uri="http://schemas.openxmlformats.org/drawingml/2006/picture">
-                <pic:pic xmlns:pic="http://schemas.openxmlformats.org/drawingml/2006/picture">
-                  <pic:nvPicPr>
-                    <pic:cNvPr id="1" name=""/>
-                    <pic:cNvPicPr/>
-                  </pic:nvPicPr>
-                  <pic:blipFill>
-                    <a:blip r:embed="rId17"/>
-                    <a:stretch>
-                      <a:fillRect/>
-                    </a:stretch>
-                  </pic:blipFill>
-                  <pic:spPr>
-                    <a:xfrm>
-                      <a:off x="0" y="0"/>
-                      <a:ext cx="5727700" cy="1230630"/>
-                    </a:xfrm>
-                    <a:prstGeom prst="rect">
-                      <a:avLst/>
-                    </a:prstGeom>
-                  </pic:spPr>
-                </pic:pic>
-              </a:graphicData>
-            </a:graphic>
-          </wp:inline>
-        </w:drawing>
-      </w:r>
-    </w:p>
-    <w:p/>
-    <w:p>
-      <w:pPr>
-        <w:pStyle w:val="Heading1"/>
-      </w:pPr>
-      <w:r>
-        <w:t>Incompatible graph layout types</w:t>
-      </w:r>
-    </w:p>
-    <w:p>
-      <w:pPr>
-        <w:pStyle w:val="ListParagraph"/>
-        <w:numPr>
-          <w:ilvl w:val="0"/>
-          <w:numId w:val="2"/>
-        </w:numPr>
-      </w:pPr>
-      <w:r>
-        <w:t>TimeNets</w:t>
-      </w:r>
-    </w:p>
-    <w:p>
-      <w:pPr>
-        <w:pStyle w:val="ListParagraph"/>
-        <w:numPr>
-          <w:ilvl w:val="0"/>
-          <w:numId w:val="2"/>
-        </w:numPr>
-      </w:pPr>
-      <w:r>
-        <w:lastRenderedPageBreak/>
-        <w:t>Timeline graph</w:t>
-      </w:r>
-    </w:p>
-    <w:p>
-      <w:r>
-        <w:drawing>
-          <wp:inline distT="0" distB="0" distL="0" distR="0" wp14:anchorId="1AD59725" wp14:editId="69B0774A">
-            <wp:extent cx="5727700" cy="3529965"/>
-            <wp:effectExtent l="0" t="0" r="0" b="635"/>
-            <wp:docPr id="3" name="Picture 3"/>
-            <wp:cNvGraphicFramePr>
-              <a:graphicFrameLocks xmlns:a="http://schemas.openxmlformats.org/drawingml/2006/main" noChangeAspect="1"/>
-            </wp:cNvGraphicFramePr>
-            <a:graphic xmlns:a="http://schemas.openxmlformats.org/drawingml/2006/main">
-              <a:graphicData uri="http://schemas.openxmlformats.org/drawingml/2006/picture">
-                <pic:pic xmlns:pic="http://schemas.openxmlformats.org/drawingml/2006/picture">
-                  <pic:nvPicPr>
-                    <pic:cNvPr id="1" name=""/>
-                    <pic:cNvPicPr/>
-                  </pic:nvPicPr>
-                  <pic:blipFill>
-                    <a:blip r:embed="rId18"/>
-                    <a:stretch>
-                      <a:fillRect/>
-                    </a:stretch>
-                  </pic:blipFill>
-                  <pic:spPr>
-                    <a:xfrm>
-                      <a:off x="0" y="0"/>
-                      <a:ext cx="5727700" cy="3529965"/>
-                    </a:xfrm>
-                    <a:prstGeom prst="rect">
-                      <a:avLst/>
-                    </a:prstGeom>
-                  </pic:spPr>
-                </pic:pic>
-              </a:graphicData>
-            </a:graphic>
-          </wp:inline>
-        </w:drawing>
-      </w:r>
-    </w:p>
-    <w:p>
-      <w:pPr>
-        <w:pStyle w:val="ListParagraph"/>
-        <w:numPr>
-          <w:ilvl w:val="0"/>
-          <w:numId w:val="2"/>
-        </w:numPr>
-      </w:pPr>
-      <w:r>
-        <w:t>Chordal diagrams</w:t>
-      </w:r>
-    </w:p>
-    <w:p>
-      <w:r>
-        <w:t>Based on Hott research paper as a respresentation of polygamy</w:t>
-      </w:r>
-      <w:r>
-        <w:t>. Difficult to understand.</w:t>
-      </w:r>
-    </w:p>
-    <w:p>
-      <w:r>
-        <w:drawing>
-          <wp:inline distT="0" distB="0" distL="0" distR="0" wp14:anchorId="3E508B14" wp14:editId="5586080D">
-            <wp:extent cx="5727700" cy="2976245"/>
-            <wp:effectExtent l="0" t="0" r="0" b="0"/>
-            <wp:docPr id="1" name="Picture 1" descr="A screenshot of a cell phone&#10;&#10;Description automatically generated"/>
             <wp:cNvGraphicFramePr>
               <a:graphicFrameLocks xmlns:a="http://schemas.openxmlformats.org/drawingml/2006/main" noChangeAspect="1"/>
             </wp:cNvGraphicFramePr>
@@ -789,6 +1186,162 @@
                   <pic:spPr>
                     <a:xfrm>
                       <a:off x="0" y="0"/>
+                      <a:ext cx="5727700" cy="1230630"/>
+                    </a:xfrm>
+                    <a:prstGeom prst="rect">
+                      <a:avLst/>
+                    </a:prstGeom>
+                  </pic:spPr>
+                </pic:pic>
+              </a:graphicData>
+            </a:graphic>
+          </wp:inline>
+        </w:drawing>
+      </w:r>
+    </w:p>
+    <w:p/>
+    <w:p>
+      <w:pPr>
+        <w:pStyle w:val="Heading1"/>
+      </w:pPr>
+      <w:r>
+        <w:t>Incompatible graph layout types</w:t>
+      </w:r>
+    </w:p>
+    <w:p>
+      <w:pPr>
+        <w:pStyle w:val="ListParagraph"/>
+        <w:numPr>
+          <w:ilvl w:val="0"/>
+          <w:numId w:val="2"/>
+        </w:numPr>
+      </w:pPr>
+      <w:proofErr w:type="spellStart"/>
+      <w:r>
+        <w:t>TimeNets</w:t>
+      </w:r>
+      <w:proofErr w:type="spellEnd"/>
+    </w:p>
+    <w:p>
+      <w:pPr>
+        <w:pStyle w:val="ListParagraph"/>
+        <w:numPr>
+          <w:ilvl w:val="0"/>
+          <w:numId w:val="2"/>
+        </w:numPr>
+      </w:pPr>
+      <w:r>
+        <w:lastRenderedPageBreak/>
+        <w:t>Timeline graph</w:t>
+      </w:r>
+    </w:p>
+    <w:p>
+      <w:r>
+        <w:rPr>
+          <w:noProof/>
+        </w:rPr>
+        <w:drawing>
+          <wp:inline distT="0" distB="0" distL="0" distR="0" wp14:anchorId="1AD59725" wp14:editId="69B0774A">
+            <wp:extent cx="5727700" cy="3529965"/>
+            <wp:effectExtent l="0" t="0" r="0" b="635"/>
+            <wp:docPr id="3" name="Picture 3"/>
+            <wp:cNvGraphicFramePr>
+              <a:graphicFrameLocks xmlns:a="http://schemas.openxmlformats.org/drawingml/2006/main" noChangeAspect="1"/>
+            </wp:cNvGraphicFramePr>
+            <a:graphic xmlns:a="http://schemas.openxmlformats.org/drawingml/2006/main">
+              <a:graphicData uri="http://schemas.openxmlformats.org/drawingml/2006/picture">
+                <pic:pic xmlns:pic="http://schemas.openxmlformats.org/drawingml/2006/picture">
+                  <pic:nvPicPr>
+                    <pic:cNvPr id="1" name=""/>
+                    <pic:cNvPicPr/>
+                  </pic:nvPicPr>
+                  <pic:blipFill>
+                    <a:blip r:embed="rId20"/>
+                    <a:stretch>
+                      <a:fillRect/>
+                    </a:stretch>
+                  </pic:blipFill>
+                  <pic:spPr>
+                    <a:xfrm>
+                      <a:off x="0" y="0"/>
+                      <a:ext cx="5727700" cy="3529965"/>
+                    </a:xfrm>
+                    <a:prstGeom prst="rect">
+                      <a:avLst/>
+                    </a:prstGeom>
+                  </pic:spPr>
+                </pic:pic>
+              </a:graphicData>
+            </a:graphic>
+          </wp:inline>
+        </w:drawing>
+      </w:r>
+    </w:p>
+    <w:p>
+      <w:pPr>
+        <w:pStyle w:val="ListParagraph"/>
+        <w:numPr>
+          <w:ilvl w:val="0"/>
+          <w:numId w:val="2"/>
+        </w:numPr>
+      </w:pPr>
+      <w:r>
+        <w:t>Chordal diagrams</w:t>
+      </w:r>
+    </w:p>
+    <w:p>
+      <w:r>
+        <w:t xml:space="preserve">Based on </w:t>
+      </w:r>
+      <w:proofErr w:type="spellStart"/>
+      <w:r>
+        <w:t>Hott</w:t>
+      </w:r>
+      <w:proofErr w:type="spellEnd"/>
+      <w:r>
+        <w:t xml:space="preserve"> research paper as a </w:t>
+      </w:r>
+      <w:proofErr w:type="spellStart"/>
+      <w:r>
+        <w:t>respresentation</w:t>
+      </w:r>
+      <w:proofErr w:type="spellEnd"/>
+      <w:r>
+        <w:t xml:space="preserve"> of polygamy</w:t>
+      </w:r>
+      <w:r>
+        <w:t>. Difficult to understand.</w:t>
+      </w:r>
+    </w:p>
+    <w:p>
+      <w:r>
+        <w:rPr>
+          <w:noProof/>
+        </w:rPr>
+        <w:drawing>
+          <wp:inline distT="0" distB="0" distL="0" distR="0" wp14:anchorId="3E508B14" wp14:editId="5586080D">
+            <wp:extent cx="5727700" cy="2976245"/>
+            <wp:effectExtent l="0" t="0" r="0" b="0"/>
+            <wp:docPr id="1" name="Picture 1" descr="A screenshot of a cell phone&#10;&#10;Description automatically generated"/>
+            <wp:cNvGraphicFramePr>
+              <a:graphicFrameLocks xmlns:a="http://schemas.openxmlformats.org/drawingml/2006/main" noChangeAspect="1"/>
+            </wp:cNvGraphicFramePr>
+            <a:graphic xmlns:a="http://schemas.openxmlformats.org/drawingml/2006/main">
+              <a:graphicData uri="http://schemas.openxmlformats.org/drawingml/2006/picture">
+                <pic:pic xmlns:pic="http://schemas.openxmlformats.org/drawingml/2006/picture">
+                  <pic:nvPicPr>
+                    <pic:cNvPr id="1" name=""/>
+                    <pic:cNvPicPr/>
+                  </pic:nvPicPr>
+                  <pic:blipFill>
+                    <a:blip r:embed="rId21"/>
+                    <a:stretch>
+                      <a:fillRect/>
+                    </a:stretch>
+                  </pic:blipFill>
+                  <pic:spPr>
+                    <a:xfrm>
+                      <a:off x="0" y="0"/>
                       <a:ext cx="5727700" cy="2976245"/>
                     </a:xfrm>
                     <a:prstGeom prst="rect">
@@ -993,11 +1546,126 @@
       </w:pPr>
     </w:lvl>
   </w:abstractNum>
+  <w:abstractNum w:abstractNumId="2" w15:restartNumberingAfterBreak="0">
+    <w:nsid w:val="759235CD"/>
+    <w:multiLevelType w:val="hybridMultilevel"/>
+    <w:tmpl w:val="AE48A9FC"/>
+    <w:lvl w:ilvl="0" w:tplc="D60E55B0">
+      <w:numFmt w:val="bullet"/>
+      <w:lvlText w:val="-"/>
+      <w:lvlJc w:val="left"/>
+      <w:pPr>
+        <w:ind w:left="720" w:hanging="360"/>
+      </w:pPr>
+      <w:rPr>
+        <w:rFonts w:ascii="Calibri" w:eastAsiaTheme="minorEastAsia" w:hAnsi="Calibri" w:cs="Calibri" w:hint="default"/>
+      </w:rPr>
+    </w:lvl>
+    <w:lvl w:ilvl="1" w:tplc="08090003">
+      <w:start w:val="1"/>
+      <w:numFmt w:val="bullet"/>
+      <w:lvlText w:val="o"/>
+      <w:lvlJc w:val="left"/>
+      <w:pPr>
+        <w:ind w:left="1440" w:hanging="360"/>
+      </w:pPr>
+      <w:rPr>
+        <w:rFonts w:ascii="Courier New" w:hAnsi="Courier New" w:hint="default"/>
+      </w:rPr>
+    </w:lvl>
+    <w:lvl w:ilvl="2" w:tplc="08090005" w:tentative="1">
+      <w:start w:val="1"/>
+      <w:numFmt w:val="bullet"/>
+      <w:lvlText w:val=""/>
+      <w:lvlJc w:val="left"/>
+      <w:pPr>
+        <w:ind w:left="2160" w:hanging="360"/>
+      </w:pPr>
+      <w:rPr>
+        <w:rFonts w:ascii="Wingdings" w:hAnsi="Wingdings" w:hint="default"/>
+      </w:rPr>
+    </w:lvl>
+    <w:lvl w:ilvl="3" w:tplc="08090001" w:tentative="1">
+      <w:start w:val="1"/>
+      <w:numFmt w:val="bullet"/>
+      <w:lvlText w:val=""/>
+      <w:lvlJc w:val="left"/>
+      <w:pPr>
+        <w:ind w:left="2880" w:hanging="360"/>
+      </w:pPr>
+      <w:rPr>
+        <w:rFonts w:ascii="Symbol" w:hAnsi="Symbol" w:hint="default"/>
+      </w:rPr>
+    </w:lvl>
+    <w:lvl w:ilvl="4" w:tplc="08090003" w:tentative="1">
+      <w:start w:val="1"/>
+      <w:numFmt w:val="bullet"/>
+      <w:lvlText w:val="o"/>
+      <w:lvlJc w:val="left"/>
+      <w:pPr>
+        <w:ind w:left="3600" w:hanging="360"/>
+      </w:pPr>
+      <w:rPr>
+        <w:rFonts w:ascii="Courier New" w:hAnsi="Courier New" w:hint="default"/>
+      </w:rPr>
+    </w:lvl>
+    <w:lvl w:ilvl="5" w:tplc="08090005" w:tentative="1">
+      <w:start w:val="1"/>
+      <w:numFmt w:val="bullet"/>
+      <w:lvlText w:val=""/>
+      <w:lvlJc w:val="left"/>
+      <w:pPr>
+        <w:ind w:left="4320" w:hanging="360"/>
+      </w:pPr>
+      <w:rPr>
+        <w:rFonts w:ascii="Wingdings" w:hAnsi="Wingdings" w:hint="default"/>
+      </w:rPr>
+    </w:lvl>
+    <w:lvl w:ilvl="6" w:tplc="08090001" w:tentative="1">
+      <w:start w:val="1"/>
+      <w:numFmt w:val="bullet"/>
+      <w:lvlText w:val=""/>
+      <w:lvlJc w:val="left"/>
+      <w:pPr>
+        <w:ind w:left="5040" w:hanging="360"/>
+      </w:pPr>
+      <w:rPr>
+        <w:rFonts w:ascii="Symbol" w:hAnsi="Symbol" w:hint="default"/>
+      </w:rPr>
+    </w:lvl>
+    <w:lvl w:ilvl="7" w:tplc="08090003" w:tentative="1">
+      <w:start w:val="1"/>
+      <w:numFmt w:val="bullet"/>
+      <w:lvlText w:val="o"/>
+      <w:lvlJc w:val="left"/>
+      <w:pPr>
+        <w:ind w:left="5760" w:hanging="360"/>
+      </w:pPr>
+      <w:rPr>
+        <w:rFonts w:ascii="Courier New" w:hAnsi="Courier New" w:hint="default"/>
+      </w:rPr>
+    </w:lvl>
+    <w:lvl w:ilvl="8" w:tplc="08090005" w:tentative="1">
+      <w:start w:val="1"/>
+      <w:numFmt w:val="bullet"/>
+      <w:lvlText w:val=""/>
+      <w:lvlJc w:val="left"/>
+      <w:pPr>
+        <w:ind w:left="6480" w:hanging="360"/>
+      </w:pPr>
+      <w:rPr>
+        <w:rFonts w:ascii="Wingdings" w:hAnsi="Wingdings" w:hint="default"/>
+      </w:rPr>
+    </w:lvl>
+  </w:abstractNum>
   <w:num w:numId="1">
     <w:abstractNumId w:val="1"/>
   </w:num>
   <w:num w:numId="2">
     <w:abstractNumId w:val="0"/>
+  </w:num>
+  <w:num w:numId="3">
+    <w:abstractNumId w:val="2"/>
   </w:num>
 </w:numbering>
 </file>
@@ -1421,7 +2089,6 @@
   <w:style w:type="character" w:default="1" w:styleId="DefaultParagraphFont">
     <w:name w:val="Default Paragraph Font"/>
     <w:uiPriority w:val="1"/>
-    <w:semiHidden/>
     <w:unhideWhenUsed/>
   </w:style>
   <w:style w:type="table" w:default="1" w:styleId="TableNormal">

</xml_diff>